<commit_message>
Added results from Weka.
</commit_message>
<xml_diff>
--- a/report/Report.docx
+++ b/report/Report.docx
@@ -124,234 +124,249 @@
             <w:pPr>
               <w:jc w:val="both"/>
             </w:pPr>
+            <w:r>
+              <w:rPr>
+                <w:b/>
+              </w:rPr>
+              <w:t xml:space="preserve">Corpus: </w:t>
+            </w:r>
+            <w:r>
+              <w:t>Subject</w:t>
+            </w:r>
+          </w:p>
+        </w:tc>
+      </w:tr>
+      <w:tr>
+        <w:tc>
+          <w:tcPr>
+            <w:tcW w:w="4508" w:type="dxa"/>
+          </w:tcPr>
+          <w:p>
+            <w:pPr>
+              <w:jc w:val="both"/>
+            </w:pPr>
+          </w:p>
+        </w:tc>
+        <w:tc>
+          <w:tcPr>
+            <w:tcW w:w="4508" w:type="dxa"/>
+          </w:tcPr>
+          <w:p>
+            <w:pPr>
+              <w:jc w:val="both"/>
+              <w:rPr>
+                <w:b/>
+              </w:rPr>
+            </w:pPr>
+            <w:r>
+              <w:rPr>
+                <w:b/>
+              </w:rPr>
+              <w:t>Accuracy [%]</w:t>
+            </w:r>
+          </w:p>
+        </w:tc>
+      </w:tr>
+      <w:tr>
+        <w:tc>
+          <w:tcPr>
+            <w:tcW w:w="4508" w:type="dxa"/>
+          </w:tcPr>
+          <w:p>
+            <w:pPr>
+              <w:jc w:val="both"/>
+              <w:rPr>
+                <w:b/>
+              </w:rPr>
+            </w:pPr>
+            <w:r>
+              <w:rPr>
+                <w:b/>
+              </w:rPr>
+              <w:t>ZeroR</w:t>
+            </w:r>
+          </w:p>
+        </w:tc>
+        <w:tc>
+          <w:tcPr>
+            <w:tcW w:w="4508" w:type="dxa"/>
+          </w:tcPr>
+          <w:p>
+            <w:pPr>
+              <w:jc w:val="both"/>
+            </w:pPr>
+            <w:r>
+              <w:t>66.6667</w:t>
+            </w:r>
+          </w:p>
+        </w:tc>
+      </w:tr>
+      <w:tr>
+        <w:tc>
+          <w:tcPr>
+            <w:tcW w:w="4508" w:type="dxa"/>
+          </w:tcPr>
+          <w:p>
+            <w:pPr>
+              <w:jc w:val="both"/>
+              <w:rPr>
+                <w:b/>
+              </w:rPr>
+            </w:pPr>
+            <w:r>
+              <w:rPr>
+                <w:b/>
+              </w:rPr>
+              <w:t>OneR</w:t>
+            </w:r>
+          </w:p>
+        </w:tc>
+        <w:tc>
+          <w:tcPr>
+            <w:tcW w:w="4508" w:type="dxa"/>
+          </w:tcPr>
+          <w:p>
+            <w:pPr>
+              <w:jc w:val="both"/>
+            </w:pPr>
+            <w:r>
+              <w:t>69.8333</w:t>
+            </w:r>
+          </w:p>
+        </w:tc>
+      </w:tr>
+      <w:tr>
+        <w:tc>
+          <w:tcPr>
+            <w:tcW w:w="4508" w:type="dxa"/>
+          </w:tcPr>
+          <w:p>
+            <w:pPr>
+              <w:jc w:val="both"/>
+              <w:rPr>
+                <w:b/>
+              </w:rPr>
+            </w:pPr>
+            <w:r>
+              <w:rPr>
+                <w:b/>
+              </w:rPr>
+              <w:t>1-NN</w:t>
+            </w:r>
+          </w:p>
+        </w:tc>
+        <w:tc>
+          <w:tcPr>
+            <w:tcW w:w="4508" w:type="dxa"/>
+          </w:tcPr>
+          <w:p>
+            <w:pPr>
+              <w:jc w:val="both"/>
+            </w:pPr>
+            <w:r>
+              <w:t>81.1667</w:t>
+            </w:r>
+          </w:p>
+        </w:tc>
+      </w:tr>
+      <w:tr>
+        <w:tc>
+          <w:tcPr>
+            <w:tcW w:w="4508" w:type="dxa"/>
+          </w:tcPr>
+          <w:p>
+            <w:pPr>
+              <w:jc w:val="both"/>
+              <w:rPr>
+                <w:b/>
+              </w:rPr>
+            </w:pPr>
+            <w:r>
+              <w:rPr>
+                <w:b/>
+              </w:rPr>
+              <w:t>3-NN</w:t>
+            </w:r>
+          </w:p>
+        </w:tc>
+        <w:tc>
+          <w:tcPr>
+            <w:tcW w:w="4508" w:type="dxa"/>
+          </w:tcPr>
+          <w:p>
+            <w:pPr>
+              <w:jc w:val="both"/>
+            </w:pPr>
+            <w:r>
+              <w:t>64.1667</w:t>
+            </w:r>
+          </w:p>
+        </w:tc>
+      </w:tr>
+      <w:tr>
+        <w:tc>
+          <w:tcPr>
+            <w:tcW w:w="4508" w:type="dxa"/>
+          </w:tcPr>
+          <w:p>
+            <w:pPr>
+              <w:jc w:val="both"/>
+              <w:rPr>
+                <w:b/>
+              </w:rPr>
+            </w:pPr>
+            <w:r>
+              <w:rPr>
+                <w:b/>
+              </w:rPr>
+              <w:t>NB</w:t>
+            </w:r>
+          </w:p>
+        </w:tc>
+        <w:tc>
+          <w:tcPr>
+            <w:tcW w:w="4508" w:type="dxa"/>
+          </w:tcPr>
+          <w:p>
+            <w:pPr>
+              <w:jc w:val="both"/>
+            </w:pPr>
+            <w:r>
+              <w:t>67.6667</w:t>
+            </w:r>
+          </w:p>
+        </w:tc>
+      </w:tr>
+      <w:tr>
+        <w:tc>
+          <w:tcPr>
+            <w:tcW w:w="4508" w:type="dxa"/>
+          </w:tcPr>
+          <w:p>
+            <w:pPr>
+              <w:jc w:val="both"/>
+              <w:rPr>
+                <w:b/>
+              </w:rPr>
+            </w:pPr>
+            <w:r>
+              <w:rPr>
+                <w:b/>
+              </w:rPr>
+              <w:t>DT</w:t>
+            </w:r>
+          </w:p>
+        </w:tc>
+        <w:tc>
+          <w:tcPr>
+            <w:tcW w:w="4508" w:type="dxa"/>
+          </w:tcPr>
+          <w:p>
+            <w:pPr>
+              <w:jc w:val="both"/>
+            </w:pPr>
             <w:bookmarkStart w:id="0" w:name="_GoBack"/>
             <w:bookmarkEnd w:id="0"/>
-            <w:r>
-              <w:rPr>
-                <w:b/>
-              </w:rPr>
-              <w:t xml:space="preserve">Corpus: </w:t>
-            </w:r>
-            <w:r>
-              <w:t>Subject</w:t>
-            </w:r>
-          </w:p>
-        </w:tc>
-      </w:tr>
-      <w:tr>
-        <w:tc>
-          <w:tcPr>
-            <w:tcW w:w="4508" w:type="dxa"/>
-          </w:tcPr>
-          <w:p>
-            <w:pPr>
-              <w:jc w:val="both"/>
-            </w:pPr>
-          </w:p>
-        </w:tc>
-        <w:tc>
-          <w:tcPr>
-            <w:tcW w:w="4508" w:type="dxa"/>
-          </w:tcPr>
-          <w:p>
-            <w:pPr>
-              <w:jc w:val="both"/>
-              <w:rPr>
-                <w:b/>
-              </w:rPr>
-            </w:pPr>
-            <w:r>
-              <w:rPr>
-                <w:b/>
-              </w:rPr>
-              <w:t>Accuracy [%]</w:t>
-            </w:r>
-          </w:p>
-        </w:tc>
-      </w:tr>
-      <w:tr>
-        <w:tc>
-          <w:tcPr>
-            <w:tcW w:w="4508" w:type="dxa"/>
-          </w:tcPr>
-          <w:p>
-            <w:pPr>
-              <w:jc w:val="both"/>
-              <w:rPr>
-                <w:b/>
-              </w:rPr>
-            </w:pPr>
-            <w:r>
-              <w:rPr>
-                <w:b/>
-              </w:rPr>
-              <w:t>ZeroR</w:t>
-            </w:r>
-          </w:p>
-        </w:tc>
-        <w:tc>
-          <w:tcPr>
-            <w:tcW w:w="4508" w:type="dxa"/>
-          </w:tcPr>
-          <w:p>
-            <w:pPr>
-              <w:jc w:val="both"/>
-            </w:pPr>
-          </w:p>
-        </w:tc>
-      </w:tr>
-      <w:tr>
-        <w:tc>
-          <w:tcPr>
-            <w:tcW w:w="4508" w:type="dxa"/>
-          </w:tcPr>
-          <w:p>
-            <w:pPr>
-              <w:jc w:val="both"/>
-              <w:rPr>
-                <w:b/>
-              </w:rPr>
-            </w:pPr>
-            <w:r>
-              <w:rPr>
-                <w:b/>
-              </w:rPr>
-              <w:t>OneR</w:t>
-            </w:r>
-          </w:p>
-        </w:tc>
-        <w:tc>
-          <w:tcPr>
-            <w:tcW w:w="4508" w:type="dxa"/>
-          </w:tcPr>
-          <w:p>
-            <w:pPr>
-              <w:jc w:val="both"/>
-            </w:pPr>
-          </w:p>
-        </w:tc>
-      </w:tr>
-      <w:tr>
-        <w:tc>
-          <w:tcPr>
-            <w:tcW w:w="4508" w:type="dxa"/>
-          </w:tcPr>
-          <w:p>
-            <w:pPr>
-              <w:jc w:val="both"/>
-              <w:rPr>
-                <w:b/>
-              </w:rPr>
-            </w:pPr>
-            <w:r>
-              <w:rPr>
-                <w:b/>
-              </w:rPr>
-              <w:t>1-NN</w:t>
-            </w:r>
-          </w:p>
-        </w:tc>
-        <w:tc>
-          <w:tcPr>
-            <w:tcW w:w="4508" w:type="dxa"/>
-          </w:tcPr>
-          <w:p>
-            <w:pPr>
-              <w:jc w:val="both"/>
-            </w:pPr>
-          </w:p>
-        </w:tc>
-      </w:tr>
-      <w:tr>
-        <w:tc>
-          <w:tcPr>
-            <w:tcW w:w="4508" w:type="dxa"/>
-          </w:tcPr>
-          <w:p>
-            <w:pPr>
-              <w:jc w:val="both"/>
-              <w:rPr>
-                <w:b/>
-              </w:rPr>
-            </w:pPr>
-            <w:r>
-              <w:rPr>
-                <w:b/>
-              </w:rPr>
-              <w:t>3-NN</w:t>
-            </w:r>
-          </w:p>
-        </w:tc>
-        <w:tc>
-          <w:tcPr>
-            <w:tcW w:w="4508" w:type="dxa"/>
-          </w:tcPr>
-          <w:p>
-            <w:pPr>
-              <w:jc w:val="both"/>
-            </w:pPr>
-          </w:p>
-        </w:tc>
-      </w:tr>
-      <w:tr>
-        <w:tc>
-          <w:tcPr>
-            <w:tcW w:w="4508" w:type="dxa"/>
-          </w:tcPr>
-          <w:p>
-            <w:pPr>
-              <w:jc w:val="both"/>
-              <w:rPr>
-                <w:b/>
-              </w:rPr>
-            </w:pPr>
-            <w:r>
-              <w:rPr>
-                <w:b/>
-              </w:rPr>
-              <w:t>NB</w:t>
-            </w:r>
-          </w:p>
-        </w:tc>
-        <w:tc>
-          <w:tcPr>
-            <w:tcW w:w="4508" w:type="dxa"/>
-          </w:tcPr>
-          <w:p>
-            <w:pPr>
-              <w:jc w:val="both"/>
-            </w:pPr>
-          </w:p>
-        </w:tc>
-      </w:tr>
-      <w:tr>
-        <w:tc>
-          <w:tcPr>
-            <w:tcW w:w="4508" w:type="dxa"/>
-          </w:tcPr>
-          <w:p>
-            <w:pPr>
-              <w:jc w:val="both"/>
-              <w:rPr>
-                <w:b/>
-              </w:rPr>
-            </w:pPr>
-            <w:r>
-              <w:rPr>
-                <w:b/>
-              </w:rPr>
-              <w:t>DT</w:t>
-            </w:r>
-          </w:p>
-        </w:tc>
-        <w:tc>
-          <w:tcPr>
-            <w:tcW w:w="4508" w:type="dxa"/>
-          </w:tcPr>
-          <w:p>
-            <w:pPr>
-              <w:jc w:val="both"/>
-            </w:pPr>
           </w:p>
         </w:tc>
       </w:tr>
@@ -515,7 +530,7 @@
               <w:jc w:val="both"/>
             </w:pPr>
             <w:r>
-              <w:t xml:space="preserve">  </w:t>
+              <w:t>66.6667</w:t>
             </w:r>
           </w:p>
         </w:tc>
@@ -548,6 +563,9 @@
             <w:pPr>
               <w:jc w:val="both"/>
             </w:pPr>
+            <w:r>
+              <w:t>82.5</w:t>
+            </w:r>
           </w:p>
         </w:tc>
       </w:tr>
@@ -579,6 +597,9 @@
             <w:pPr>
               <w:jc w:val="both"/>
             </w:pPr>
+            <w:r>
+              <w:t>88.6667</w:t>
+            </w:r>
           </w:p>
         </w:tc>
       </w:tr>
@@ -610,6 +631,9 @@
             <w:pPr>
               <w:jc w:val="both"/>
             </w:pPr>
+            <w:r>
+              <w:t>80.5</w:t>
+            </w:r>
           </w:p>
         </w:tc>
       </w:tr>
@@ -641,6 +665,9 @@
             <w:pPr>
               <w:jc w:val="both"/>
             </w:pPr>
+            <w:r>
+              <w:t>92.1667</w:t>
+            </w:r>
           </w:p>
         </w:tc>
       </w:tr>

</xml_diff>